<commit_message>
Feat: Add Character Select Widget
</commit_message>
<xml_diff>
--- a/작업일지/고윤범/고윤범_작업일지_06.12~06.18.docx
+++ b/작업일지/고윤범/고윤범_작업일지_06.12~06.18.docx
@@ -127,9 +127,6 @@
           <w:p>
             <w:pPr>
               <w:spacing w:line="240" w:lineRule="auto"/>
-              <w:rPr>
-                <w:rFonts w:hint="eastAsia"/>
-              </w:rPr>
             </w:pPr>
             <w:r>
               <w:rPr>
@@ -336,23 +333,7 @@
                 <w:rFonts w:asciiTheme="minorHAnsi" w:eastAsiaTheme="minorHAnsi" w:hAnsiTheme="minorHAnsi" w:cs="Calibri" w:hint="eastAsia"/>
                 <w:szCs w:val="20"/>
               </w:rPr>
-              <w:t xml:space="preserve">스팀 </w:t>
-            </w:r>
-            <w:proofErr w:type="spellStart"/>
-            <w:r>
-              <w:rPr>
-                <w:rFonts w:asciiTheme="minorHAnsi" w:eastAsiaTheme="minorHAnsi" w:hAnsiTheme="minorHAnsi" w:cs="Calibri" w:hint="eastAsia"/>
-                <w:szCs w:val="20"/>
-              </w:rPr>
-              <w:t>oss</w:t>
-            </w:r>
-            <w:proofErr w:type="spellEnd"/>
-            <w:r>
-              <w:rPr>
-                <w:rFonts w:asciiTheme="minorHAnsi" w:eastAsiaTheme="minorHAnsi" w:hAnsiTheme="minorHAnsi" w:cs="Calibri" w:hint="eastAsia"/>
-                <w:szCs w:val="20"/>
-              </w:rPr>
-              <w:t>를 사용한 온라인 멀티플레이</w:t>
+              <w:t>스팀 oss를 사용한 온라인 멀티플레이</w:t>
             </w:r>
           </w:p>
           <w:p>
@@ -368,31 +349,13 @@
                 <w:szCs w:val="20"/>
               </w:rPr>
             </w:pPr>
-            <w:proofErr w:type="spellStart"/>
             <w:r>
               <w:rPr>
                 <w:rFonts w:asciiTheme="minorHAnsi" w:eastAsiaTheme="minorHAnsi" w:hAnsiTheme="minorHAnsi" w:cs="Calibri" w:hint="eastAsia"/>
                 <w:szCs w:val="20"/>
               </w:rPr>
-              <w:t>심리스</w:t>
-            </w:r>
-            <w:proofErr w:type="spellEnd"/>
-            <w:r>
-              <w:rPr>
-                <w:rFonts w:asciiTheme="minorHAnsi" w:eastAsiaTheme="minorHAnsi" w:hAnsiTheme="minorHAnsi" w:cs="Calibri" w:hint="eastAsia"/>
-                <w:szCs w:val="20"/>
-              </w:rPr>
-              <w:t xml:space="preserve"> </w:t>
-            </w:r>
-            <w:proofErr w:type="spellStart"/>
-            <w:r>
-              <w:rPr>
-                <w:rFonts w:asciiTheme="minorHAnsi" w:eastAsiaTheme="minorHAnsi" w:hAnsiTheme="minorHAnsi" w:cs="Calibri" w:hint="eastAsia"/>
-                <w:szCs w:val="20"/>
-              </w:rPr>
-              <w:t>트레벌</w:t>
-            </w:r>
-            <w:proofErr w:type="spellEnd"/>
+              <w:t>심리스 트레벌</w:t>
+            </w:r>
           </w:p>
           <w:p>
             <w:pPr>
@@ -433,39 +396,7 @@
                 <w:rFonts w:asciiTheme="minorHAnsi" w:eastAsiaTheme="minorHAnsi" w:hAnsiTheme="minorHAnsi" w:cs="Calibri" w:hint="eastAsia"/>
                 <w:szCs w:val="20"/>
               </w:rPr>
-              <w:t xml:space="preserve">캐릭터 </w:t>
-            </w:r>
-            <w:proofErr w:type="spellStart"/>
-            <w:r>
-              <w:rPr>
-                <w:rFonts w:asciiTheme="minorHAnsi" w:eastAsiaTheme="minorHAnsi" w:hAnsiTheme="minorHAnsi" w:cs="Calibri" w:hint="eastAsia"/>
-                <w:szCs w:val="20"/>
-              </w:rPr>
-              <w:t>셀렉트</w:t>
-            </w:r>
-            <w:proofErr w:type="spellEnd"/>
-            <w:r>
-              <w:rPr>
-                <w:rFonts w:asciiTheme="minorHAnsi" w:eastAsiaTheme="minorHAnsi" w:hAnsiTheme="minorHAnsi" w:cs="Calibri" w:hint="eastAsia"/>
-                <w:szCs w:val="20"/>
-              </w:rPr>
-              <w:t xml:space="preserve"> </w:t>
-            </w:r>
-            <w:proofErr w:type="spellStart"/>
-            <w:r>
-              <w:rPr>
-                <w:rFonts w:asciiTheme="minorHAnsi" w:eastAsiaTheme="minorHAnsi" w:hAnsiTheme="minorHAnsi" w:cs="Calibri" w:hint="eastAsia"/>
-                <w:szCs w:val="20"/>
-              </w:rPr>
-              <w:t>ui</w:t>
-            </w:r>
-            <w:proofErr w:type="spellEnd"/>
-            <w:r>
-              <w:rPr>
-                <w:rFonts w:asciiTheme="minorHAnsi" w:eastAsiaTheme="minorHAnsi" w:hAnsiTheme="minorHAnsi" w:cs="Calibri" w:hint="eastAsia"/>
-                <w:szCs w:val="20"/>
-              </w:rPr>
-              <w:t xml:space="preserve"> 작업 중</w:t>
+              <w:t>캐릭터 셀렉트 ui 작업 중</w:t>
             </w:r>
           </w:p>
           <w:p>
@@ -486,23 +417,7 @@
                 <w:rFonts w:asciiTheme="minorHAnsi" w:eastAsiaTheme="minorHAnsi" w:hAnsiTheme="minorHAnsi" w:cs="Calibri" w:hint="eastAsia"/>
                 <w:szCs w:val="20"/>
               </w:rPr>
-              <w:t xml:space="preserve">패키징 이후의 </w:t>
-            </w:r>
-            <w:proofErr w:type="spellStart"/>
-            <w:r>
-              <w:rPr>
-                <w:rFonts w:asciiTheme="minorHAnsi" w:eastAsiaTheme="minorHAnsi" w:hAnsiTheme="minorHAnsi" w:cs="Calibri" w:hint="eastAsia"/>
-                <w:szCs w:val="20"/>
-              </w:rPr>
-              <w:t>렌더타겟</w:t>
-            </w:r>
-            <w:proofErr w:type="spellEnd"/>
-            <w:r>
-              <w:rPr>
-                <w:rFonts w:asciiTheme="minorHAnsi" w:eastAsiaTheme="minorHAnsi" w:hAnsiTheme="minorHAnsi" w:cs="Calibri" w:hint="eastAsia"/>
-                <w:szCs w:val="20"/>
-              </w:rPr>
-              <w:t xml:space="preserve"> 동기화 문제 해결</w:t>
+              <w:t>패키징 이후의 렌더타겟 동기화 문제 해결</w:t>
             </w:r>
           </w:p>
         </w:tc>
@@ -550,21 +465,152 @@
         <w:rPr>
           <w:rFonts w:hint="eastAsia"/>
         </w:rPr>
-        <w:t xml:space="preserve"> 패키징을 하고 본인 노트북 2대로 스팀 세션 멀티플레이가 정상적으로 동작합니다. 팀원과 </w:t>
+        <w:t xml:space="preserve"> 패키징을 하고 본인 노트북 2대로 스팀 세션 멀티플레이가 정상적으로 동작합니다. 팀원과 함께테스트를 했을 때에도 문제없었습니다. 이제 스팀 계정에 로그인이 되어 있다면 원격에서도 멀티플레이가 가능하게 되었습니다.</w:t>
       </w:r>
-      <w:proofErr w:type="spellStart"/>
+    </w:p>
+    <w:p>
+      <w:pPr>
+        <w:ind w:left="200" w:hangingChars="100" w:hanging="200"/>
+        <w:rPr>
+          <w:noProof/>
+        </w:rPr>
+      </w:pPr>
       <w:r>
         <w:rPr>
           <w:rFonts w:hint="eastAsia"/>
         </w:rPr>
-        <w:t>함께테스트를</w:t>
+        <w:t xml:space="preserve"> 좀 더 나아가 최대 플레이어 수 (3인)에 도달하면 플레이 맵으로 이동해 세션을 시작하도록 구현했습니다. 심리스 트레벌이라 불리는 방식입니다.</w:t>
       </w:r>
-      <w:proofErr w:type="spellEnd"/>
+    </w:p>
+    <w:p>
+      <w:pPr>
+        <w:ind w:left="200" w:hangingChars="100" w:hanging="200"/>
+        <w:jc w:val="center"/>
+      </w:pPr>
+      <w:r>
+        <w:rPr>
+          <w:noProof/>
+        </w:rPr>
+        <w:drawing>
+          <wp:inline distT="0" distB="0" distL="0" distR="0" wp14:anchorId="331DEF66" wp14:editId="2D149AFB">
+            <wp:extent cx="4351979" cy="2476500"/>
+            <wp:effectExtent l="0" t="0" r="0" b="0"/>
+            <wp:docPr id="789873912" name="그림 1" descr="스크린샷, 3D 모델링, 만화 영화, 애니메이션이(가) 표시된 사진&#10;&#10;자동 생성된 설명"/>
+            <wp:cNvGraphicFramePr>
+              <a:graphicFrameLocks xmlns:a="http://schemas.openxmlformats.org/drawingml/2006/main" noChangeAspect="1"/>
+            </wp:cNvGraphicFramePr>
+            <a:graphic xmlns:a="http://schemas.openxmlformats.org/drawingml/2006/main">
+              <a:graphicData uri="http://schemas.openxmlformats.org/drawingml/2006/picture">
+                <pic:pic xmlns:pic="http://schemas.openxmlformats.org/drawingml/2006/picture">
+                  <pic:nvPicPr>
+                    <pic:cNvPr id="789873912" name="그림 1" descr="스크린샷, 3D 모델링, 만화 영화, 애니메이션이(가) 표시된 사진&#10;&#10;자동 생성된 설명"/>
+                    <pic:cNvPicPr>
+                      <a:picLocks noChangeAspect="1" noChangeArrowheads="1"/>
+                    </pic:cNvPicPr>
+                  </pic:nvPicPr>
+                  <pic:blipFill>
+                    <a:blip r:embed="rId11" cstate="print">
+                      <a:extLst>
+                        <a:ext uri="{28A0092B-C50C-407E-A947-70E740481C1C}">
+                          <a14:useLocalDpi xmlns:a14="http://schemas.microsoft.com/office/drawing/2010/main" val="0"/>
+                        </a:ext>
+                      </a:extLst>
+                    </a:blip>
+                    <a:srcRect/>
+                    <a:stretch>
+                      <a:fillRect/>
+                    </a:stretch>
+                  </pic:blipFill>
+                  <pic:spPr bwMode="auto">
+                    <a:xfrm>
+                      <a:off x="0" y="0"/>
+                      <a:ext cx="4357303" cy="2479530"/>
+                    </a:xfrm>
+                    <a:prstGeom prst="rect">
+                      <a:avLst/>
+                    </a:prstGeom>
+                    <a:noFill/>
+                    <a:ln>
+                      <a:noFill/>
+                    </a:ln>
+                  </pic:spPr>
+                </pic:pic>
+              </a:graphicData>
+            </a:graphic>
+          </wp:inline>
+        </w:drawing>
+      </w:r>
+    </w:p>
+    <w:p>
+      <w:pPr>
+        <w:ind w:left="200" w:hangingChars="100" w:hanging="200"/>
+      </w:pPr>
       <w:r>
         <w:rPr>
           <w:rFonts w:hint="eastAsia"/>
         </w:rPr>
-        <w:t xml:space="preserve"> 했을 때에도 문제없었습니다. 이제 스팀 계정에 로그인이 되어 있다면 원격에서도 멀티플레이가 가능하게 되었습니다.</w:t>
+        <w:t>3인이 각각 캐릭터를 선택하고 플레이 맵으로 이동하도록 캐릭터 셀렉트 ui 기능을 구현하는 중입니다. 모든 플레이어가 하나씩 캐릭터를 중복되지 않게 선택한 뒤 해당 캐릭터에 맞게 플레이 맵에서 스폰될 것입니다.</w:t>
+      </w:r>
+    </w:p>
+    <w:p>
+      <w:pPr>
+        <w:ind w:left="200" w:hangingChars="100" w:hanging="200"/>
+        <w:jc w:val="center"/>
+      </w:pPr>
+      <w:r>
+        <w:rPr>
+          <w:rFonts w:hint="eastAsia"/>
+          <w:noProof/>
+        </w:rPr>
+        <w:lastRenderedPageBreak/>
+        <w:drawing>
+          <wp:inline distT="0" distB="0" distL="0" distR="0" wp14:anchorId="6409B6ED" wp14:editId="0609A0A8">
+            <wp:extent cx="5724525" cy="3095625"/>
+            <wp:effectExtent l="0" t="0" r="9525" b="9525"/>
+            <wp:docPr id="352880257" name="그림 2"/>
+            <wp:cNvGraphicFramePr>
+              <a:graphicFrameLocks xmlns:a="http://schemas.openxmlformats.org/drawingml/2006/main" noChangeAspect="1"/>
+            </wp:cNvGraphicFramePr>
+            <a:graphic xmlns:a="http://schemas.openxmlformats.org/drawingml/2006/main">
+              <a:graphicData uri="http://schemas.openxmlformats.org/drawingml/2006/picture">
+                <pic:pic xmlns:pic="http://schemas.openxmlformats.org/drawingml/2006/picture">
+                  <pic:nvPicPr>
+                    <pic:cNvPr id="0" name="Picture 2"/>
+                    <pic:cNvPicPr>
+                      <a:picLocks noChangeAspect="1" noChangeArrowheads="1"/>
+                    </pic:cNvPicPr>
+                  </pic:nvPicPr>
+                  <pic:blipFill>
+                    <a:blip r:embed="rId12">
+                      <a:extLst>
+                        <a:ext uri="{28A0092B-C50C-407E-A947-70E740481C1C}">
+                          <a14:useLocalDpi xmlns:a14="http://schemas.microsoft.com/office/drawing/2010/main" val="0"/>
+                        </a:ext>
+                      </a:extLst>
+                    </a:blip>
+                    <a:srcRect/>
+                    <a:stretch>
+                      <a:fillRect/>
+                    </a:stretch>
+                  </pic:blipFill>
+                  <pic:spPr bwMode="auto">
+                    <a:xfrm>
+                      <a:off x="0" y="0"/>
+                      <a:ext cx="5724525" cy="3095625"/>
+                    </a:xfrm>
+                    <a:prstGeom prst="rect">
+                      <a:avLst/>
+                    </a:prstGeom>
+                    <a:noFill/>
+                    <a:ln>
+                      <a:noFill/>
+                    </a:ln>
+                  </pic:spPr>
+                </pic:pic>
+              </a:graphicData>
+            </a:graphic>
+          </wp:inline>
+        </w:drawing>
       </w:r>
     </w:p>
     <w:p>
@@ -575,181 +621,105 @@
         <w:rPr>
           <w:rFonts w:hint="eastAsia"/>
         </w:rPr>
-        <w:t xml:space="preserve"> 좀 더 나아가 최대 플레이어 수 (3인)에 도달하면 플레이 </w:t>
+        <w:t xml:space="preserve">캐릭터 셀렉트에 사용된 그림은 먼저 캐릭터 모델을 바탕으로 밑그림을 그린 뒤 ai를 사용해 그림을 제작했습니다. </w:t>
       </w:r>
-      <w:proofErr w:type="spellStart"/>
       <w:r>
-        <w:rPr>
-          <w:rFonts w:hint="eastAsia"/>
-        </w:rPr>
-        <w:t>맵으로</w:t>
-      </w:r>
-      <w:proofErr w:type="spellEnd"/>
-      <w:r>
-        <w:rPr>
-          <w:rFonts w:hint="eastAsia"/>
-        </w:rPr>
-        <w:t xml:space="preserve"> 이동해 세션을 시작하도록 구현했습니다. </w:t>
-      </w:r>
-      <w:proofErr w:type="spellStart"/>
-      <w:r>
-        <w:rPr>
-          <w:rFonts w:hint="eastAsia"/>
-        </w:rPr>
-        <w:t>심리스</w:t>
-      </w:r>
-      <w:proofErr w:type="spellEnd"/>
-      <w:r>
-        <w:rPr>
-          <w:rFonts w:hint="eastAsia"/>
-        </w:rPr>
-        <w:t xml:space="preserve"> </w:t>
-      </w:r>
-      <w:proofErr w:type="spellStart"/>
-      <w:r>
-        <w:rPr>
-          <w:rFonts w:hint="eastAsia"/>
-        </w:rPr>
-        <w:t>트레벌이라</w:t>
-      </w:r>
-      <w:proofErr w:type="spellEnd"/>
-      <w:r>
-        <w:rPr>
-          <w:rFonts w:hint="eastAsia"/>
-        </w:rPr>
-        <w:t xml:space="preserve"> 불리는 방식입니다.</w:t>
-      </w:r>
-    </w:p>
-    <w:p>
-      <w:pPr>
-        <w:ind w:left="200" w:hangingChars="100" w:hanging="200"/>
-      </w:pPr>
-      <w:r>
-        <w:rPr>
-          <w:rFonts w:hint="eastAsia"/>
-        </w:rPr>
-        <w:t xml:space="preserve"> 현재는 리슨 서버 방식이고 이후에 </w:t>
-      </w:r>
-      <w:proofErr w:type="spellStart"/>
-      <w:r>
-        <w:rPr>
-          <w:rFonts w:hint="eastAsia"/>
-        </w:rPr>
-        <w:t>데디케이트</w:t>
-      </w:r>
-      <w:proofErr w:type="spellEnd"/>
-      <w:r>
-        <w:rPr>
-          <w:rFonts w:hint="eastAsia"/>
-        </w:rPr>
-        <w:t xml:space="preserve"> 서버 환경으로 수정하고 빌드해야 </w:t>
+        <w:t>Z</w:t>
       </w:r>
       <w:r>
         <w:rPr>
           <w:rFonts w:hint="eastAsia"/>
         </w:rPr>
-        <w:t xml:space="preserve">합니다. 컨텐츠 추가와 클라이언트 간의 동기화 작업이 밀려서 해당 작업들을 먼저 하고 </w:t>
+        <w:t>mo.ai의 imgcreator를 사용하였습니다.</w:t>
       </w:r>
-      <w:proofErr w:type="spellStart"/>
+    </w:p>
+    <w:p>
+      <w:pPr>
+        <w:ind w:left="200" w:hangingChars="100" w:hanging="200"/>
+      </w:pPr>
+    </w:p>
+    <w:p>
+      <w:pPr>
+        <w:rPr>
+          <w:rFonts w:hint="eastAsia"/>
+        </w:rPr>
+      </w:pPr>
+      <w:r>
+        <w:rPr>
+          <w:noProof/>
+        </w:rPr>
+        <w:drawing>
+          <wp:inline distT="0" distB="0" distL="0" distR="0" wp14:anchorId="4F4E21A8" wp14:editId="2397AE4F">
+            <wp:extent cx="5724525" cy="2581275"/>
+            <wp:effectExtent l="0" t="0" r="9525" b="9525"/>
+            <wp:docPr id="1435542259" name="그림 3"/>
+            <wp:cNvGraphicFramePr>
+              <a:graphicFrameLocks xmlns:a="http://schemas.openxmlformats.org/drawingml/2006/main" noChangeAspect="1"/>
+            </wp:cNvGraphicFramePr>
+            <a:graphic xmlns:a="http://schemas.openxmlformats.org/drawingml/2006/main">
+              <a:graphicData uri="http://schemas.openxmlformats.org/drawingml/2006/picture">
+                <pic:pic xmlns:pic="http://schemas.openxmlformats.org/drawingml/2006/picture">
+                  <pic:nvPicPr>
+                    <pic:cNvPr id="0" name="Picture 3"/>
+                    <pic:cNvPicPr>
+                      <a:picLocks noChangeAspect="1" noChangeArrowheads="1"/>
+                    </pic:cNvPicPr>
+                  </pic:nvPicPr>
+                  <pic:blipFill>
+                    <a:blip r:embed="rId13">
+                      <a:extLst>
+                        <a:ext uri="{28A0092B-C50C-407E-A947-70E740481C1C}">
+                          <a14:useLocalDpi xmlns:a14="http://schemas.microsoft.com/office/drawing/2010/main" val="0"/>
+                        </a:ext>
+                      </a:extLst>
+                    </a:blip>
+                    <a:srcRect/>
+                    <a:stretch>
+                      <a:fillRect/>
+                    </a:stretch>
+                  </pic:blipFill>
+                  <pic:spPr bwMode="auto">
+                    <a:xfrm>
+                      <a:off x="0" y="0"/>
+                      <a:ext cx="5724525" cy="2581275"/>
+                    </a:xfrm>
+                    <a:prstGeom prst="rect">
+                      <a:avLst/>
+                    </a:prstGeom>
+                    <a:noFill/>
+                    <a:ln>
+                      <a:noFill/>
+                    </a:ln>
+                  </pic:spPr>
+                </pic:pic>
+              </a:graphicData>
+            </a:graphic>
+          </wp:inline>
+        </w:drawing>
+      </w:r>
+    </w:p>
+    <w:p>
+      <w:pPr>
+        <w:ind w:left="200" w:hangingChars="100" w:hanging="200"/>
+      </w:pPr>
       <w:r>
         <w:rPr>
           <w:rFonts w:hint="eastAsia"/>
         </w:rPr>
-        <w:t>데디</w:t>
-      </w:r>
-      <w:proofErr w:type="spellEnd"/>
-      <w:r>
-        <w:rPr>
-          <w:rFonts w:hint="eastAsia"/>
-        </w:rPr>
-        <w:t xml:space="preserve"> 서버 환경으로 고치겠습니다.</w:t>
-      </w:r>
-    </w:p>
-    <w:p>
-      <w:pPr>
-        <w:ind w:left="200" w:hangingChars="100" w:hanging="200"/>
-      </w:pPr>
-      <w:r>
-        <w:rPr>
-          <w:rFonts w:hint="eastAsia"/>
-        </w:rPr>
-        <w:t xml:space="preserve"> 더불어, 중간발표 전까지 하고 싶었던 것이지만 못했던 복도 메시의 텍스처와 </w:t>
-      </w:r>
-      <w:proofErr w:type="spellStart"/>
-      <w:r>
-        <w:rPr>
-          <w:rFonts w:hint="eastAsia"/>
-        </w:rPr>
-        <w:t>uv</w:t>
-      </w:r>
-      <w:proofErr w:type="spellEnd"/>
-      <w:r>
-        <w:rPr>
-          <w:rFonts w:hint="eastAsia"/>
-        </w:rPr>
-        <w:t xml:space="preserve">를 수정했습니다. 우선순위가 높은 것이 아닐 수 있지만 복도 </w:t>
-      </w:r>
-      <w:proofErr w:type="spellStart"/>
-      <w:r>
-        <w:rPr>
-          <w:rFonts w:hint="eastAsia"/>
-        </w:rPr>
-        <w:t>메시에</w:t>
-      </w:r>
-      <w:proofErr w:type="spellEnd"/>
-      <w:r>
-        <w:rPr>
-          <w:rFonts w:hint="eastAsia"/>
-        </w:rPr>
-        <w:t xml:space="preserve"> 페인트가 면마다 따로 그려지게 되는 문제점이 전부터 있었습니다. 그래서 메시 면이 연속적으로 이어질 수 있도록 </w:t>
-      </w:r>
-      <w:proofErr w:type="spellStart"/>
-      <w:r>
-        <w:rPr>
-          <w:rFonts w:hint="eastAsia"/>
-        </w:rPr>
-        <w:t>uv</w:t>
-      </w:r>
-      <w:proofErr w:type="spellEnd"/>
-      <w:r>
-        <w:rPr>
-          <w:rFonts w:hint="eastAsia"/>
-        </w:rPr>
-        <w:t xml:space="preserve">를 배치하고 텍스처를 이에 맞추어 수정했습니다. 현재는 경사면에서도 페인트가 자연스럽게 그려지는 것을 확인할 수 있습니다. (원래는 면마다 경계선이 보였음) 다만, 메시들이 이어지는 경계선이 드러나는 것은 고칠 수 없을 것 같습니다. 이 부분은 페인트가 그려지는 라인 </w:t>
-      </w:r>
-      <w:proofErr w:type="spellStart"/>
-      <w:r>
-        <w:rPr>
-          <w:rFonts w:hint="eastAsia"/>
-        </w:rPr>
-        <w:t>트레이스</w:t>
-      </w:r>
-      <w:proofErr w:type="spellEnd"/>
-      <w:r>
-        <w:rPr>
-          <w:rFonts w:hint="eastAsia"/>
-        </w:rPr>
-        <w:t xml:space="preserve"> 방식을 고</w:t>
+        <w:t>더불어, 중간발표 전까지 하고 싶었던 것이지만 못했던 복도 메시의 텍스처와 uv를 수정했습니다. 우선순위가 높은 것이 아닐 수 있지만 복도 메시에 페인트가 면마다 따로 그려지게 되는 문제점이 전부터 있었습니다. 그래서 메시 면이 연속적으로 이어질 수 있도록 uv를 배치하고 텍스처를 이에 맞추어 수정했습니다. 현재는 경사면에서도 페인트가 자연스럽게 그려지는 것을 확</w:t>
       </w:r>
       <w:r>
         <w:rPr>
           <w:rFonts w:hint="eastAsia"/>
         </w:rPr>
-        <w:t xml:space="preserve">쳐야 할 것 같습니다만, </w:t>
+        <w:lastRenderedPageBreak/>
+        <w:t>인할 수 있습니다. (원래는 면마다 경계선이 보였음) 다만, 메시들이 이어지는 경계선이 드러나는 것은 고칠 수 없을 것 같습니다. 이 부분은 페인트가 그려지는 라인 트레이스 방식을 고</w:t>
       </w:r>
-      <w:proofErr w:type="spellStart"/>
       <w:r>
         <w:rPr>
           <w:rFonts w:hint="eastAsia"/>
         </w:rPr>
-        <w:t>파티클이</w:t>
-      </w:r>
-      <w:proofErr w:type="spellEnd"/>
-      <w:r>
-        <w:rPr>
-          <w:rFonts w:hint="eastAsia"/>
-        </w:rPr>
-        <w:t xml:space="preserve"> 충돌되는 지점에서 바닥 혹은 벽 방향으로 벡터만큼 라인</w:t>
+        <w:t>쳐야 할 것 같습니다만, 파티클이 충돌되는 지점에서 바닥 혹은 벽 방향으로 벡터만큼 라인</w:t>
       </w:r>
       <w:r>
         <w:rPr>
@@ -757,100 +727,69 @@
         </w:rPr>
         <w:t xml:space="preserve"> </w:t>
       </w:r>
-      <w:proofErr w:type="spellStart"/>
       <w:r>
         <w:rPr>
           <w:rFonts w:hint="eastAsia"/>
         </w:rPr>
-        <w:t>트레이스를</w:t>
+        <w:t>트레이스를 쏘는 것이 스피어 트레이스를 하는 것보다 더 정확하고 비용이 낮아서 타협을 봐야 합니다. 현재의 작업에 만족하고 다음 주차에 만들어야 하는 것들에 집중하도록 하겠습니다.</w:t>
       </w:r>
-      <w:proofErr w:type="spellEnd"/>
+    </w:p>
+    <w:p>
+      <w:pPr>
+        <w:ind w:left="200" w:hangingChars="100" w:hanging="200"/>
+        <w:rPr>
+          <w:rFonts w:hint="eastAsia"/>
+        </w:rPr>
+      </w:pPr>
+    </w:p>
+    <w:p>
+      <w:pPr>
+        <w:ind w:left="200" w:hangingChars="100" w:hanging="200"/>
+        <w:rPr>
+          <w:rFonts w:hint="eastAsia"/>
+        </w:rPr>
+      </w:pPr>
       <w:r>
         <w:rPr>
           <w:rFonts w:hint="eastAsia"/>
+          <w:strike/>
         </w:rPr>
-        <w:t xml:space="preserve"> 쏘는 것이 </w:t>
+        <w:t>현재는 리슨 서버 방식이고 이후에 데디케이트 서버 환경으로 수정하고 빌드해야 합니다. 컨텐츠 추가와 클라이언트 간의 동기화 작업이 밀려서 해당 작업들을 먼저 하고 데디 서버 환경으로 고치겠습니다.</w:t>
       </w:r>
-      <w:proofErr w:type="spellStart"/>
       <w:r>
         <w:rPr>
           <w:rFonts w:hint="eastAsia"/>
+          <w:strike/>
         </w:rPr>
-        <w:t>스피어</w:t>
+        <w:t xml:space="preserve"> </w:t>
       </w:r>
-      <w:proofErr w:type="spellEnd"/>
       <w:r>
         <w:rPr>
           <w:rFonts w:hint="eastAsia"/>
         </w:rPr>
         <w:t xml:space="preserve"> </w:t>
       </w:r>
-      <w:proofErr w:type="spellStart"/>
       <w:r>
         <w:rPr>
           <w:rFonts w:hint="eastAsia"/>
         </w:rPr>
-        <w:t>트레이스를</w:t>
+        <w:t>스팀 세션을 사용함에 있어서 데디케이트 서버를 여는 것이 번거롭고 복잡하다고 판단하여 리슨 서버 방식으로 호스트를 주체로 서버가 돌아가도록 운영할 계획입니다.</w:t>
       </w:r>
-      <w:proofErr w:type="spellEnd"/>
+    </w:p>
+    <w:p>
+      <w:pPr>
+        <w:ind w:left="200" w:hangingChars="100" w:hanging="200"/>
+      </w:pPr>
+    </w:p>
+    <w:p>
+      <w:pPr>
+        <w:ind w:left="200" w:hangingChars="100" w:hanging="200"/>
+      </w:pPr>
       <w:r>
         <w:rPr>
           <w:rFonts w:hint="eastAsia"/>
         </w:rPr>
-        <w:t xml:space="preserve"> 하는 것보다 더 정확하고 비용이 낮아서 타협을 봐야 합니다. 현재의 작업에 만족하고 다음 주차에 만들어야 하는 것들에 집중하도록 하겠습니다.</w:t>
-      </w:r>
-    </w:p>
-    <w:p>
-      <w:pPr>
-        <w:ind w:left="200" w:hangingChars="100" w:hanging="200"/>
-      </w:pPr>
-    </w:p>
-    <w:p>
-      <w:pPr>
-        <w:ind w:left="200" w:hangingChars="100" w:hanging="200"/>
-        <w:rPr>
-          <w:rFonts w:hint="eastAsia"/>
-        </w:rPr>
-      </w:pPr>
-    </w:p>
-    <w:p>
-      <w:pPr>
-        <w:ind w:left="200" w:hangingChars="100" w:hanging="200"/>
-      </w:pPr>
-      <w:r>
-        <w:rPr>
-          <w:rFonts w:hint="eastAsia"/>
-        </w:rPr>
-        <w:lastRenderedPageBreak/>
-        <w:t xml:space="preserve">추가적으로 이번주 동안에 </w:t>
-      </w:r>
-      <w:proofErr w:type="spellStart"/>
-      <w:r>
-        <w:rPr>
-          <w:rFonts w:hint="eastAsia"/>
-        </w:rPr>
-        <w:t>렌더타겟</w:t>
-      </w:r>
-      <w:proofErr w:type="spellEnd"/>
-      <w:r>
-        <w:rPr>
-          <w:rFonts w:hint="eastAsia"/>
-        </w:rPr>
-        <w:t xml:space="preserve"> 페인팅 동기화 문제를 해결했습니다. 패키징을 한 이후에는 </w:t>
-      </w:r>
-      <w:proofErr w:type="spellStart"/>
-      <w:r>
-        <w:rPr>
-          <w:rFonts w:hint="eastAsia"/>
-        </w:rPr>
-        <w:t>렌더타겟</w:t>
-      </w:r>
-      <w:proofErr w:type="spellEnd"/>
-      <w:r>
-        <w:rPr>
-          <w:rFonts w:hint="eastAsia"/>
-        </w:rPr>
-        <w:t xml:space="preserve"> 페인팅 동기화가 되지 </w:t>
+        <w:t xml:space="preserve">추가적으로 이번주 동안에 렌더타겟 페인팅 동기화 문제를 해결했습니다. 패키징을 한 이후에는 렌더타겟 페인팅 동기화가 되지 </w:t>
       </w:r>
       <w:r>
         <w:rPr>
@@ -874,35 +813,7 @@
         <w:rPr>
           <w:rFonts w:hint="eastAsia"/>
         </w:rPr>
-        <w:t xml:space="preserve">가 각 클라이언트에 </w:t>
-      </w:r>
-      <w:proofErr w:type="spellStart"/>
-      <w:r>
-        <w:rPr>
-          <w:rFonts w:hint="eastAsia"/>
-        </w:rPr>
-        <w:t>멀티캐스트됨에도</w:t>
-      </w:r>
-      <w:proofErr w:type="spellEnd"/>
-      <w:r>
-        <w:rPr>
-          <w:rFonts w:hint="eastAsia"/>
-        </w:rPr>
-        <w:t xml:space="preserve"> 정상적으로 </w:t>
-      </w:r>
-      <w:proofErr w:type="spellStart"/>
-      <w:r>
-        <w:rPr>
-          <w:rFonts w:hint="eastAsia"/>
-        </w:rPr>
-        <w:t>렌더타겟이</w:t>
-      </w:r>
-      <w:proofErr w:type="spellEnd"/>
-      <w:r>
-        <w:rPr>
-          <w:rFonts w:hint="eastAsia"/>
-        </w:rPr>
-        <w:t xml:space="preserve"> 동기화되지 않</w:t>
+        <w:t>가 각 클라이언트에 멀티캐스트됨에도 정상적으로 렌더타겟이 동기화되지 않</w:t>
       </w:r>
       <w:r>
         <w:rPr>
@@ -918,19 +829,11 @@
           <w:rFonts w:hint="eastAsia"/>
         </w:rPr>
       </w:pPr>
-      <w:proofErr w:type="spellStart"/>
       <w:r>
         <w:rPr>
           <w:rFonts w:hint="eastAsia"/>
         </w:rPr>
-        <w:t>렌더타겟</w:t>
-      </w:r>
-      <w:proofErr w:type="spellEnd"/>
-      <w:r>
-        <w:rPr>
-          <w:rFonts w:hint="eastAsia"/>
-        </w:rPr>
-        <w:t xml:space="preserve"> 텍스처 자체</w:t>
+        <w:t>렌더타겟 텍스처 자체</w:t>
       </w:r>
       <w:r>
         <w:rPr>
@@ -948,49 +851,7 @@
         <w:rPr>
           <w:rFonts w:hint="eastAsia"/>
         </w:rPr>
-        <w:t xml:space="preserve"> 못하기 때문에 </w:t>
-      </w:r>
-      <w:proofErr w:type="spellStart"/>
-      <w:r>
-        <w:rPr>
-          <w:rFonts w:hint="eastAsia"/>
-        </w:rPr>
-        <w:t>페인팅될</w:t>
-      </w:r>
-      <w:proofErr w:type="spellEnd"/>
-      <w:r>
-        <w:rPr>
-          <w:rFonts w:hint="eastAsia"/>
-        </w:rPr>
-        <w:t xml:space="preserve"> 메시의 클래스에서 </w:t>
-      </w:r>
-      <w:proofErr w:type="spellStart"/>
-      <w:r>
-        <w:rPr>
-          <w:rFonts w:hint="eastAsia"/>
-        </w:rPr>
-        <w:t>렌더타겟</w:t>
-      </w:r>
-      <w:proofErr w:type="spellEnd"/>
-      <w:r>
-        <w:rPr>
-          <w:rFonts w:hint="eastAsia"/>
-        </w:rPr>
-        <w:t xml:space="preserve"> 드로우 함수를 </w:t>
-      </w:r>
-      <w:proofErr w:type="spellStart"/>
-      <w:r>
-        <w:rPr>
-          <w:rFonts w:hint="eastAsia"/>
-        </w:rPr>
-        <w:t>멀티캐스트하도록</w:t>
-      </w:r>
-      <w:proofErr w:type="spellEnd"/>
-      <w:r>
-        <w:rPr>
-          <w:rFonts w:hint="eastAsia"/>
-        </w:rPr>
-        <w:t xml:space="preserve"> 추가해 페인팅 동기화를 가능케했습니다.</w:t>
+        <w:t xml:space="preserve"> 못하기 때문에 페인팅될 메시의 클래스에서 렌더타겟 드로우 함수를 멀티캐스트하도록 추가해 페인팅 동기화를 가능케했습니다.</w:t>
       </w:r>
     </w:p>
     <w:p>
@@ -1001,7 +862,7 @@
         <w:autoSpaceDN/>
         <w:spacing w:line="240" w:lineRule="auto"/>
         <w:rPr>
-          <w:rFonts w:ascii="Segoe UI" w:hAnsi="Segoe UI" w:cs="Segoe UI" w:hint="eastAsia"/>
+          <w:rFonts w:ascii="Segoe UI" w:hAnsi="Segoe UI" w:cs="Segoe UI"/>
           <w:color w:val="0F0F0F"/>
         </w:rPr>
       </w:pPr>
@@ -1229,9 +1090,6 @@
           <w:p>
             <w:pPr>
               <w:spacing w:line="240" w:lineRule="auto"/>
-              <w:rPr>
-                <w:rFonts w:hint="eastAsia"/>
-              </w:rPr>
             </w:pPr>
             <w:r>
               <w:rPr>
@@ -1343,18 +1201,8 @@
                 <w:b/>
                 <w:bCs/>
               </w:rPr>
-              <w:t xml:space="preserve">다음주 </w:t>
-            </w:r>
-            <w:proofErr w:type="spellStart"/>
-            <w:r>
-              <w:rPr>
-                <w:rFonts w:hint="eastAsia"/>
-                <w:b/>
-                <w:bCs/>
-              </w:rPr>
-              <w:t>할일</w:t>
-            </w:r>
-            <w:proofErr w:type="spellEnd"/>
+              <w:t>다음주 할일</w:t>
+            </w:r>
           </w:p>
         </w:tc>
         <w:tc>
@@ -1389,33 +1237,7 @@
                 <w:sz w:val="20"/>
                 <w:szCs w:val="20"/>
               </w:rPr>
-              <w:t xml:space="preserve">패키징 시 발생하는 </w:t>
-            </w:r>
-            <w:proofErr w:type="spellStart"/>
-            <w:r>
-              <w:rPr>
-                <w:rFonts w:asciiTheme="minorEastAsia" w:eastAsiaTheme="minorEastAsia" w:hAnsiTheme="minorEastAsia" w:cs="Calibri" w:hint="eastAsia"/>
-                <w:sz w:val="20"/>
-                <w:szCs w:val="20"/>
-              </w:rPr>
-              <w:t>렌더타겟</w:t>
-            </w:r>
-            <w:proofErr w:type="spellEnd"/>
-            <w:r>
-              <w:rPr>
-                <w:rFonts w:asciiTheme="minorEastAsia" w:eastAsiaTheme="minorEastAsia" w:hAnsiTheme="minorEastAsia" w:cs="Calibri" w:hint="eastAsia"/>
-                <w:sz w:val="20"/>
-                <w:szCs w:val="20"/>
-              </w:rPr>
-              <w:t xml:space="preserve"> 페인팅 동기화 문제 해결</w:t>
-            </w:r>
-            <w:r>
-              <w:rPr>
-                <w:rFonts w:asciiTheme="minorEastAsia" w:eastAsiaTheme="minorEastAsia" w:hAnsiTheme="minorEastAsia" w:cs="Calibri" w:hint="eastAsia"/>
-                <w:sz w:val="20"/>
-                <w:szCs w:val="20"/>
-              </w:rPr>
-              <w:t xml:space="preserve"> -&gt; 해결</w:t>
+              <w:t>캐릭터 셀렉트 UI 작업</w:t>
             </w:r>
           </w:p>
           <w:p>
@@ -1438,58 +1260,7 @@
                 <w:sz w:val="20"/>
                 <w:szCs w:val="20"/>
               </w:rPr>
-              <w:t xml:space="preserve">캐릭터 </w:t>
-            </w:r>
-            <w:proofErr w:type="spellStart"/>
-            <w:r>
-              <w:rPr>
-                <w:rFonts w:asciiTheme="minorEastAsia" w:eastAsiaTheme="minorEastAsia" w:hAnsiTheme="minorEastAsia" w:cs="Calibri" w:hint="eastAsia"/>
-                <w:sz w:val="20"/>
-                <w:szCs w:val="20"/>
-              </w:rPr>
-              <w:t>셀렉트</w:t>
-            </w:r>
-            <w:proofErr w:type="spellEnd"/>
-            <w:r>
-              <w:rPr>
-                <w:rFonts w:asciiTheme="minorEastAsia" w:eastAsiaTheme="minorEastAsia" w:hAnsiTheme="minorEastAsia" w:cs="Calibri" w:hint="eastAsia"/>
-                <w:sz w:val="20"/>
-                <w:szCs w:val="20"/>
-              </w:rPr>
-              <w:t xml:space="preserve"> UI 작업</w:t>
-            </w:r>
-          </w:p>
-          <w:p>
-            <w:pPr>
-              <w:pStyle w:val="a8"/>
-              <w:numPr>
-                <w:ilvl w:val="0"/>
-                <w:numId w:val="11"/>
-              </w:numPr>
-              <w:spacing w:before="0" w:beforeAutospacing="0" w:after="0" w:afterAutospacing="0"/>
-              <w:rPr>
-                <w:rFonts w:asciiTheme="minorEastAsia" w:eastAsiaTheme="minorEastAsia" w:hAnsiTheme="minorEastAsia" w:cs="Calibri"/>
-                <w:sz w:val="20"/>
-                <w:szCs w:val="20"/>
-              </w:rPr>
-            </w:pPr>
-            <w:proofErr w:type="spellStart"/>
-            <w:r>
-              <w:rPr>
-                <w:rFonts w:asciiTheme="minorEastAsia" w:eastAsiaTheme="minorEastAsia" w:hAnsiTheme="minorEastAsia" w:cs="Calibri" w:hint="eastAsia"/>
-                <w:sz w:val="20"/>
-                <w:szCs w:val="20"/>
-              </w:rPr>
-              <w:t>슬라임이</w:t>
-            </w:r>
-            <w:proofErr w:type="spellEnd"/>
-            <w:r>
-              <w:rPr>
-                <w:rFonts w:asciiTheme="minorEastAsia" w:eastAsiaTheme="minorEastAsia" w:hAnsiTheme="minorEastAsia" w:cs="Calibri" w:hint="eastAsia"/>
-                <w:sz w:val="20"/>
-                <w:szCs w:val="20"/>
-              </w:rPr>
-              <w:t xml:space="preserve"> 헌터를 먹을 크기로 성장하면 추가되는 극적 연출</w:t>
+              <w:t>슬라임이 헌터를 먹을 크기로 성장하면 추가되는 극적 연출</w:t>
             </w:r>
           </w:p>
           <w:p>
@@ -1512,25 +1283,7 @@
                 <w:sz w:val="20"/>
                 <w:szCs w:val="20"/>
               </w:rPr>
-              <w:t xml:space="preserve">맵 </w:t>
-            </w:r>
-            <w:proofErr w:type="spellStart"/>
-            <w:r>
-              <w:rPr>
-                <w:rFonts w:asciiTheme="minorEastAsia" w:eastAsiaTheme="minorEastAsia" w:hAnsiTheme="minorEastAsia" w:cs="Calibri" w:hint="eastAsia"/>
-                <w:sz w:val="20"/>
-                <w:szCs w:val="20"/>
-              </w:rPr>
-              <w:t>라이팅이</w:t>
-            </w:r>
-            <w:proofErr w:type="spellEnd"/>
-            <w:r>
-              <w:rPr>
-                <w:rFonts w:asciiTheme="minorEastAsia" w:eastAsiaTheme="minorEastAsia" w:hAnsiTheme="minorEastAsia" w:cs="Calibri" w:hint="eastAsia"/>
-                <w:sz w:val="20"/>
-                <w:szCs w:val="20"/>
-              </w:rPr>
-              <w:t xml:space="preserve"> 빨간색으로 점멸</w:t>
+              <w:t>맵 라이팅이 빨간색으로 점멸</w:t>
             </w:r>
           </w:p>
           <w:p>
@@ -1629,7 +1382,7 @@
     </w:tbl>
     <w:p/>
     <w:sectPr>
-      <w:headerReference w:type="default" r:id="rId11"/>
+      <w:headerReference w:type="default" r:id="rId14"/>
       <w:pgSz w:w="11906" w:h="16838"/>
       <w:pgMar w:top="1701" w:right="1440" w:bottom="1440" w:left="1440" w:header="851" w:footer="992" w:gutter="0"/>
       <w:cols w:space="425"/>
@@ -1725,24 +1478,15 @@
     <w:pPr>
       <w:pStyle w:val="a6"/>
     </w:pPr>
-    <w:proofErr w:type="spellStart"/>
     <w:r>
       <w:rPr>
         <w:rFonts w:hint="eastAsia"/>
       </w:rPr>
-      <w:t>팀명</w:t>
-    </w:r>
-    <w:proofErr w:type="spellEnd"/>
-    <w:r>
-      <w:rPr>
-        <w:rFonts w:hint="eastAsia"/>
-      </w:rPr>
-      <w:t>:</w:t>
+      <w:t>팀명:</w:t>
     </w:r>
     <w:r>
       <w:t xml:space="preserve"> </w:t>
     </w:r>
-    <w:proofErr w:type="spellStart"/>
     <w:r>
       <w:rPr>
         <w:rFonts w:hint="eastAsia"/>
@@ -1752,7 +1496,6 @@
     <w:r>
       <w:t>atUpAll</w:t>
     </w:r>
-    <w:proofErr w:type="spellEnd"/>
   </w:p>
 </w:hdr>
 </file>
@@ -4444,27 +4187,6 @@
 </file>
 
 <file path=customXml/item1.xml><?xml version="1.0" encoding="utf-8"?>
-<b:Sources xmlns:b="http://schemas.openxmlformats.org/officeDocument/2006/bibliography" xmlns="http://schemas.openxmlformats.org/officeDocument/2006/bibliography" SelectedStyle="\APASixthEditionOfficeOnline.xsl" StyleName="APA" Version="6"/>
-</file>
-
-<file path=customXml/item2.xml><?xml version="1.0" encoding="utf-8"?>
-<p:properties xmlns:p="http://schemas.microsoft.com/office/2006/metadata/properties" xmlns:xsi="http://www.w3.org/2001/XMLSchema-instance" xmlns:pc="http://schemas.microsoft.com/office/infopath/2007/PartnerControls">
-  <documentManagement>
-    <_activity xmlns="0bb21b6b-3fa6-4b5f-844b-c2abf1b335e7" xsi:nil="true"/>
-  </documentManagement>
-</p:properties>
-</file>
-
-<file path=customXml/item3.xml><?xml version="1.0" encoding="utf-8"?>
-<?mso-contentType ?>
-<FormTemplates xmlns="http://schemas.microsoft.com/sharepoint/v3/contenttype/forms">
-  <Display>DocumentLibraryForm</Display>
-  <Edit>DocumentLibraryForm</Edit>
-  <New>DocumentLibraryForm</New>
-</FormTemplates>
-</file>
-
-<file path=customXml/item4.xml><?xml version="1.0" encoding="utf-8"?>
 <ct:contentTypeSchema xmlns:ct="http://schemas.microsoft.com/office/2006/metadata/contentType" xmlns:ma="http://schemas.microsoft.com/office/2006/metadata/properties/metaAttributes" ct:_="" ma:_="" ma:contentTypeName="문서" ma:contentTypeID="0x010100FBEE5CB2B9DFE14CB8AEAC5F8802D507" ma:contentTypeVersion="4" ma:contentTypeDescription="새 문서를 만듭니다." ma:contentTypeScope="" ma:versionID="3b09a728c1244fac68020d0fab442ef4">
   <xsd:schema xmlns:xsd="http://www.w3.org/2001/XMLSchema" xmlns:xs="http://www.w3.org/2001/XMLSchema" xmlns:p="http://schemas.microsoft.com/office/2006/metadata/properties" xmlns:ns3="0bb21b6b-3fa6-4b5f-844b-c2abf1b335e7" targetNamespace="http://schemas.microsoft.com/office/2006/metadata/properties" ma:root="true" ma:fieldsID="956e6f75176dc80d479e37c3a9454edb" ns3:_="">
     <xsd:import namespace="0bb21b6b-3fa6-4b5f-844b-c2abf1b335e7"/>
@@ -4608,33 +4330,28 @@
 </ct:contentTypeSchema>
 </file>
 
-<file path=customXml/itemProps1.xml><?xml version="1.0" encoding="utf-8"?>
-<ds:datastoreItem xmlns:ds="http://schemas.openxmlformats.org/officeDocument/2006/customXml" ds:itemID="{3B4B0151-324C-4B1A-BDE2-2DAC9293E6B5}">
-  <ds:schemaRefs>
-    <ds:schemaRef ds:uri="http://schemas.openxmlformats.org/officeDocument/2006/bibliography"/>
-  </ds:schemaRefs>
-</ds:datastoreItem>
+<file path=customXml/item2.xml><?xml version="1.0" encoding="utf-8"?>
+<?mso-contentType ?>
+<FormTemplates xmlns="http://schemas.microsoft.com/sharepoint/v3/contenttype/forms">
+  <Display>DocumentLibraryForm</Display>
+  <Edit>DocumentLibraryForm</Edit>
+  <New>DocumentLibraryForm</New>
+</FormTemplates>
 </file>
 
-<file path=customXml/itemProps2.xml><?xml version="1.0" encoding="utf-8"?>
-<ds:datastoreItem xmlns:ds="http://schemas.openxmlformats.org/officeDocument/2006/customXml" ds:itemID="{76A1CB81-DC4C-46BC-98F2-64BE9DBDAB8C}">
-  <ds:schemaRefs>
-    <ds:schemaRef ds:uri="http://schemas.microsoft.com/office/2006/metadata/properties"/>
-    <ds:schemaRef ds:uri="http://schemas.microsoft.com/office/infopath/2007/PartnerControls"/>
-    <ds:schemaRef ds:uri="0bb21b6b-3fa6-4b5f-844b-c2abf1b335e7"/>
-  </ds:schemaRefs>
-</ds:datastoreItem>
+<file path=customXml/item3.xml><?xml version="1.0" encoding="utf-8"?>
+<p:properties xmlns:p="http://schemas.microsoft.com/office/2006/metadata/properties" xmlns:xsi="http://www.w3.org/2001/XMLSchema-instance" xmlns:pc="http://schemas.microsoft.com/office/infopath/2007/PartnerControls">
+  <documentManagement>
+    <_activity xmlns="0bb21b6b-3fa6-4b5f-844b-c2abf1b335e7" xsi:nil="true"/>
+  </documentManagement>
+</p:properties>
 </file>
 
-<file path=customXml/itemProps3.xml><?xml version="1.0" encoding="utf-8"?>
-<ds:datastoreItem xmlns:ds="http://schemas.openxmlformats.org/officeDocument/2006/customXml" ds:itemID="{3FB5E74D-DA0F-45CC-A70B-971F04796F71}">
-  <ds:schemaRefs>
-    <ds:schemaRef ds:uri="http://schemas.microsoft.com/sharepoint/v3/contenttype/forms"/>
-  </ds:schemaRefs>
-</ds:datastoreItem>
+<file path=customXml/item4.xml><?xml version="1.0" encoding="utf-8"?>
+<b:Sources xmlns:b="http://schemas.openxmlformats.org/officeDocument/2006/bibliography" xmlns="http://schemas.openxmlformats.org/officeDocument/2006/bibliography" SelectedStyle="\APASixthEditionOfficeOnline.xsl" StyleName="APA" Version="6"/>
 </file>
 
-<file path=customXml/itemProps4.xml><?xml version="1.0" encoding="utf-8"?>
+<file path=customXml/itemProps1.xml><?xml version="1.0" encoding="utf-8"?>
 <ds:datastoreItem xmlns:ds="http://schemas.openxmlformats.org/officeDocument/2006/customXml" ds:itemID="{D6DA8D01-8252-49C9-8CAE-E80A6F6F4D83}">
   <ds:schemaRefs>
     <ds:schemaRef ds:uri="http://schemas.microsoft.com/office/2006/metadata/contentType"/>
@@ -4650,4 +4367,30 @@
     <ds:schemaRef ds:uri="http://schemas.microsoft.com/internal/obd"/>
   </ds:schemaRefs>
 </ds:datastoreItem>
+</file>
+
+<file path=customXml/itemProps2.xml><?xml version="1.0" encoding="utf-8"?>
+<ds:datastoreItem xmlns:ds="http://schemas.openxmlformats.org/officeDocument/2006/customXml" ds:itemID="{3FB5E74D-DA0F-45CC-A70B-971F04796F71}">
+  <ds:schemaRefs>
+    <ds:schemaRef ds:uri="http://schemas.microsoft.com/sharepoint/v3/contenttype/forms"/>
+  </ds:schemaRefs>
+</ds:datastoreItem>
+</file>
+
+<file path=customXml/itemProps3.xml><?xml version="1.0" encoding="utf-8"?>
+<ds:datastoreItem xmlns:ds="http://schemas.openxmlformats.org/officeDocument/2006/customXml" ds:itemID="{76A1CB81-DC4C-46BC-98F2-64BE9DBDAB8C}">
+  <ds:schemaRefs>
+    <ds:schemaRef ds:uri="http://schemas.microsoft.com/office/2006/metadata/properties"/>
+    <ds:schemaRef ds:uri="http://schemas.microsoft.com/office/infopath/2007/PartnerControls"/>
+    <ds:schemaRef ds:uri="0bb21b6b-3fa6-4b5f-844b-c2abf1b335e7"/>
+  </ds:schemaRefs>
+</ds:datastoreItem>
+</file>
+
+<file path=customXml/itemProps4.xml><?xml version="1.0" encoding="utf-8"?>
+<ds:datastoreItem xmlns:ds="http://schemas.openxmlformats.org/officeDocument/2006/customXml" ds:itemID="{3B4B0151-324C-4B1A-BDE2-2DAC9293E6B5}">
+  <ds:schemaRefs>
+    <ds:schemaRef ds:uri="http://schemas.openxmlformats.org/officeDocument/2006/bibliography"/>
+  </ds:schemaRefs>
+</ds:datastoreItem>
 </file>
</xml_diff>